<commit_message>
Relecture -docs -> cGAN
</commit_message>
<xml_diff>
--- a/docs/Notes methodo.docx
+++ b/docs/Notes methodo.docx
@@ -3876,7 +3876,6 @@
           <w:ilvl w:val="0"/>
           <w:numId w:val="7"/>
         </w:numPr>
-        <w:pBdr/>
         <w:tabs>
           <w:tab w:val="clear" w:pos="709"/>
           <w:tab w:val="left" w:pos="0" w:leader="none"/>
@@ -3905,7 +3904,6 @@
           <w:ilvl w:val="0"/>
           <w:numId w:val="8"/>
         </w:numPr>
-        <w:pBdr/>
         <w:tabs>
           <w:tab w:val="clear" w:pos="709"/>
           <w:tab w:val="left" w:pos="0" w:leader="none"/>
@@ -3934,7 +3932,6 @@
           <w:ilvl w:val="0"/>
           <w:numId w:val="9"/>
         </w:numPr>
-        <w:pBdr/>
         <w:tabs>
           <w:tab w:val="clear" w:pos="709"/>
           <w:tab w:val="left" w:pos="0" w:leader="none"/>
@@ -3955,7 +3952,6 @@
           <w:ilvl w:val="0"/>
           <w:numId w:val="10"/>
         </w:numPr>
-        <w:pBdr/>
         <w:tabs>
           <w:tab w:val="clear" w:pos="709"/>
           <w:tab w:val="left" w:pos="0" w:leader="none"/>
@@ -3992,7 +3988,6 @@
           <w:ilvl w:val="0"/>
           <w:numId w:val="11"/>
         </w:numPr>
-        <w:pBdr/>
         <w:tabs>
           <w:tab w:val="clear" w:pos="709"/>
           <w:tab w:val="left" w:pos="0" w:leader="none"/>
@@ -4013,7 +4008,6 @@
           <w:ilvl w:val="0"/>
           <w:numId w:val="12"/>
         </w:numPr>
-        <w:pBdr/>
         <w:tabs>
           <w:tab w:val="clear" w:pos="709"/>
           <w:tab w:val="left" w:pos="0" w:leader="none"/>
@@ -4034,7 +4028,6 @@
           <w:ilvl w:val="0"/>
           <w:numId w:val="13"/>
         </w:numPr>
-        <w:pBdr/>
         <w:tabs>
           <w:tab w:val="clear" w:pos="709"/>
           <w:tab w:val="left" w:pos="0" w:leader="none"/>
@@ -4071,7 +4064,6 @@
           <w:ilvl w:val="0"/>
           <w:numId w:val="14"/>
         </w:numPr>
-        <w:pBdr/>
         <w:tabs>
           <w:tab w:val="clear" w:pos="709"/>
           <w:tab w:val="left" w:pos="0" w:leader="none"/>
@@ -4112,7 +4104,6 @@
           <w:ilvl w:val="0"/>
           <w:numId w:val="15"/>
         </w:numPr>
-        <w:pBdr/>
         <w:tabs>
           <w:tab w:val="clear" w:pos="709"/>
           <w:tab w:val="left" w:pos="0" w:leader="none"/>
@@ -4149,7 +4140,6 @@
           <w:ilvl w:val="0"/>
           <w:numId w:val="16"/>
         </w:numPr>
-        <w:pBdr/>
         <w:tabs>
           <w:tab w:val="clear" w:pos="709"/>
           <w:tab w:val="left" w:pos="0" w:leader="none"/>
@@ -4170,7 +4160,6 @@
           <w:ilvl w:val="0"/>
           <w:numId w:val="17"/>
         </w:numPr>
-        <w:pBdr/>
         <w:tabs>
           <w:tab w:val="clear" w:pos="709"/>
           <w:tab w:val="left" w:pos="0" w:leader="none"/>
@@ -4191,7 +4180,6 @@
           <w:ilvl w:val="0"/>
           <w:numId w:val="18"/>
         </w:numPr>
-        <w:pBdr/>
         <w:tabs>
           <w:tab w:val="clear" w:pos="709"/>
           <w:tab w:val="left" w:pos="0" w:leader="none"/>
@@ -4228,7 +4216,6 @@
           <w:ilvl w:val="0"/>
           <w:numId w:val="24"/>
         </w:numPr>
-        <w:pBdr/>
         <w:tabs>
           <w:tab w:val="clear" w:pos="709"/>
           <w:tab w:val="left" w:pos="0" w:leader="none"/>
@@ -4249,7 +4236,6 @@
           <w:ilvl w:val="0"/>
           <w:numId w:val="25"/>
         </w:numPr>
-        <w:pBdr/>
         <w:tabs>
           <w:tab w:val="clear" w:pos="709"/>
           <w:tab w:val="left" w:pos="0" w:leader="none"/>
@@ -4270,7 +4256,6 @@
           <w:ilvl w:val="0"/>
           <w:numId w:val="26"/>
         </w:numPr>
-        <w:pBdr/>
         <w:tabs>
           <w:tab w:val="clear" w:pos="709"/>
           <w:tab w:val="left" w:pos="0" w:leader="none"/>
@@ -4291,7 +4276,6 @@
           <w:ilvl w:val="0"/>
           <w:numId w:val="27"/>
         </w:numPr>
-        <w:pBdr/>
         <w:tabs>
           <w:tab w:val="clear" w:pos="709"/>
           <w:tab w:val="left" w:pos="0" w:leader="none"/>
@@ -4356,6 +4340,7 @@
       <w:pPr>
         <w:pStyle w:val="Normal"/>
         <w:bidi w:val="0"/>
+        <w:spacing w:before="0" w:after="0"/>
         <w:jc w:val="start"/>
         <w:rPr/>
       </w:pPr>
@@ -4377,6 +4362,16 @@
       </w:pPr>
       <w:r>
         <w:rPr/>
+      </w:r>
+    </w:p>
+    <w:p>
+      <w:pPr>
+        <w:pStyle w:val="Normal"/>
+        <w:bidi w:val="0"/>
+        <w:jc w:val="start"/>
+        <w:rPr/>
+      </w:pPr>
+      <w:r>
         <w:drawing>
           <wp:anchor behindDoc="0" distT="0" distB="0" distL="0" distR="0" simplePos="0" locked="0" layoutInCell="0" allowOverlap="1" relativeHeight="3">
             <wp:simplePos x="0" y="0"/>
@@ -4412,6 +4407,66 @@
                     <a:xfrm>
                       <a:off x="0" y="0"/>
                       <a:ext cx="6120130" cy="4573905"/>
+                    </a:xfrm>
+                    <a:prstGeom prst="rect">
+                      <a:avLst/>
+                    </a:prstGeom>
+                  </pic:spPr>
+                </pic:pic>
+              </a:graphicData>
+            </a:graphic>
+          </wp:anchor>
+        </w:drawing>
+      </w:r>
+      <w:r>
+        <w:rPr/>
+        <w:t>Entrainement chaotique</w:t>
+      </w:r>
+    </w:p>
+    <w:p>
+      <w:pPr>
+        <w:pStyle w:val="Normal"/>
+        <w:bidi w:val="0"/>
+        <w:jc w:val="start"/>
+        <w:rPr/>
+      </w:pPr>
+      <w:r>
+        <w:rPr/>
+        <w:drawing>
+          <wp:anchor behindDoc="0" distT="0" distB="0" distL="0" distR="0" simplePos="0" locked="0" layoutInCell="0" allowOverlap="1" relativeHeight="5">
+            <wp:simplePos x="0" y="0"/>
+            <wp:positionH relativeFrom="column">
+              <wp:align>center</wp:align>
+            </wp:positionH>
+            <wp:positionV relativeFrom="paragraph">
+              <wp:posOffset>635</wp:posOffset>
+            </wp:positionV>
+            <wp:extent cx="6120130" cy="4521200"/>
+            <wp:effectExtent l="0" t="0" r="0" b="0"/>
+            <wp:wrapSquare wrapText="largest"/>
+            <wp:docPr id="4" name="Image4" descr="" title=""/>
+            <wp:cNvGraphicFramePr>
+              <a:graphicFrameLocks xmlns:a="http://schemas.openxmlformats.org/drawingml/2006/main" noChangeAspect="1"/>
+            </wp:cNvGraphicFramePr>
+            <a:graphic xmlns:a="http://schemas.openxmlformats.org/drawingml/2006/main">
+              <a:graphicData uri="http://schemas.openxmlformats.org/drawingml/2006/picture">
+                <pic:pic xmlns:pic="http://schemas.openxmlformats.org/drawingml/2006/picture">
+                  <pic:nvPicPr>
+                    <pic:cNvPr id="4" name="Image4" descr="" title=""/>
+                    <pic:cNvPicPr>
+                      <a:picLocks noChangeAspect="1" noChangeArrowheads="1"/>
+                    </pic:cNvPicPr>
+                  </pic:nvPicPr>
+                  <pic:blipFill>
+                    <a:blip r:embed="rId5"/>
+                    <a:stretch>
+                      <a:fillRect/>
+                    </a:stretch>
+                  </pic:blipFill>
+                  <pic:spPr bwMode="auto">
+                    <a:xfrm>
+                      <a:off x="0" y="0"/>
+                      <a:ext cx="6120130" cy="4521200"/>
                     </a:xfrm>
                     <a:prstGeom prst="rect">
                       <a:avLst/>
@@ -7600,7 +7655,7 @@
     <w:pPr>
       <w:widowControl/>
       <w:suppressAutoHyphens w:val="true"/>
-      <w:overflowPunct w:val="true"/>
+      <w:overflowPunct w:val="false"/>
       <w:bidi w:val="0"/>
       <w:spacing w:before="0" w:after="0"/>
       <w:jc w:val="start"/>

</xml_diff>